<commit_message>
Correção de requisitos funcionais e não funcionais
</commit_message>
<xml_diff>
--- a/docs/Parte Escrita/Requisitos funcionais e não funcionais.docx
+++ b/docs/Parte Escrita/Requisitos funcionais e não funcionais.docx
@@ -4,6 +4,7 @@
   <w:body>
     <w:p>
       <w:pPr>
+        <w:jc w:val="center"/>
         <w:rPr>
           <w:rFonts w:ascii="Arial" w:hAnsi="Arial" w:cs="Arial"/>
         </w:rPr>
@@ -12,13 +13,21 @@
         <w:rPr>
           <w:rFonts w:ascii="Arial" w:hAnsi="Arial" w:cs="Arial"/>
         </w:rPr>
-        <w:t>REQUISITOS FUNCIONAIS</w:t>
+        <w:t>REQUIS</w:t>
+      </w:r>
+      <w:bookmarkStart w:id="0" w:name="_GoBack"/>
+      <w:bookmarkEnd w:id="0"/>
+      <w:r>
+        <w:rPr>
+          <w:rFonts w:ascii="Arial" w:hAnsi="Arial" w:cs="Arial"/>
+        </w:rPr>
+        <w:t>ITOS FUNCIONAIS</w:t>
       </w:r>
     </w:p>
     <w:tbl>
       <w:tblPr>
         <w:tblpPr w:leftFromText="141" w:rightFromText="141" w:vertAnchor="page" w:horzAnchor="margin" w:tblpY="1861"/>
-        <w:tblW w:w="8642" w:type="dxa"/>
+        <w:tblW w:w="9067" w:type="dxa"/>
         <w:tblLayout w:type="fixed"/>
         <w:tblCellMar>
           <w:left w:w="10" w:type="dxa"/>
@@ -28,15 +37,10 @@
       </w:tblPr>
       <w:tblGrid>
         <w:gridCol w:w="2794"/>
-        <w:gridCol w:w="5848"/>
+        <w:gridCol w:w="2871"/>
+        <w:gridCol w:w="3402"/>
       </w:tblGrid>
       <w:tr>
-        <w:tblPrEx>
-          <w:tblCellMar>
-            <w:top w:w="0" w:type="dxa"/>
-            <w:bottom w:w="0" w:type="dxa"/>
-          </w:tblCellMar>
-        </w:tblPrEx>
         <w:tc>
           <w:tcPr>
             <w:tcW w:w="2794" w:type="dxa"/>
@@ -80,7 +84,7 @@
         </w:tc>
         <w:tc>
           <w:tcPr>
-            <w:tcW w:w="5848" w:type="dxa"/>
+            <w:tcW w:w="2871" w:type="dxa"/>
             <w:tcBorders>
               <w:top w:val="single" w:sz="4" w:space="0" w:color="000000"/>
               <w:left w:val="single" w:sz="4" w:space="0" w:color="000000"/>
@@ -116,17 +120,44 @@
                 <w:szCs w:val="22"/>
               </w:rPr>
               <w:t>Descrição</w:t>
+            </w:r>
+          </w:p>
+        </w:tc>
+        <w:tc>
+          <w:tcPr>
+            <w:tcW w:w="3402" w:type="dxa"/>
+            <w:tcBorders>
+              <w:top w:val="single" w:sz="4" w:space="0" w:color="000000"/>
+              <w:left w:val="single" w:sz="4" w:space="0" w:color="000000"/>
+              <w:bottom w:val="single" w:sz="4" w:space="0" w:color="000000"/>
+              <w:right w:val="single" w:sz="4" w:space="0" w:color="000000"/>
+            </w:tcBorders>
+          </w:tcPr>
+          <w:p>
+            <w:pPr>
+              <w:pStyle w:val="SemEspaamento"/>
+              <w:spacing w:before="120" w:after="120"/>
+              <w:jc w:val="center"/>
+              <w:rPr>
+                <w:rFonts w:ascii="Arial" w:hAnsi="Arial" w:cs="Arial"/>
+                <w:b/>
+                <w:sz w:val="22"/>
+                <w:szCs w:val="22"/>
+              </w:rPr>
+            </w:pPr>
+            <w:r>
+              <w:rPr>
+                <w:rFonts w:ascii="Arial" w:hAnsi="Arial" w:cs="Arial"/>
+                <w:b/>
+                <w:sz w:val="22"/>
+                <w:szCs w:val="22"/>
+              </w:rPr>
+              <w:t>Caso de uso relacionado</w:t>
             </w:r>
           </w:p>
         </w:tc>
       </w:tr>
       <w:tr>
-        <w:tblPrEx>
-          <w:tblCellMar>
-            <w:top w:w="0" w:type="dxa"/>
-            <w:bottom w:w="0" w:type="dxa"/>
-          </w:tblCellMar>
-        </w:tblPrEx>
         <w:tc>
           <w:tcPr>
             <w:tcW w:w="2794" w:type="dxa"/>
@@ -168,7 +199,7 @@
         </w:tc>
         <w:tc>
           <w:tcPr>
-            <w:tcW w:w="5848" w:type="dxa"/>
+            <w:tcW w:w="2871" w:type="dxa"/>
             <w:tcBorders>
               <w:top w:val="single" w:sz="4" w:space="0" w:color="000000"/>
               <w:left w:val="single" w:sz="4" w:space="0" w:color="000000"/>
@@ -202,17 +233,42 @@
                 <w:szCs w:val="22"/>
               </w:rPr>
               <w:t>O sistema deverá manter o cadastro de usuários, com informações de contato</w:t>
+            </w:r>
+          </w:p>
+        </w:tc>
+        <w:tc>
+          <w:tcPr>
+            <w:tcW w:w="3402" w:type="dxa"/>
+            <w:tcBorders>
+              <w:top w:val="single" w:sz="4" w:space="0" w:color="000000"/>
+              <w:left w:val="single" w:sz="4" w:space="0" w:color="000000"/>
+              <w:bottom w:val="single" w:sz="4" w:space="0" w:color="000000"/>
+              <w:right w:val="single" w:sz="4" w:space="0" w:color="000000"/>
+            </w:tcBorders>
+          </w:tcPr>
+          <w:p>
+            <w:pPr>
+              <w:pStyle w:val="SemEspaamento"/>
+              <w:spacing w:before="120" w:after="120"/>
+              <w:jc w:val="center"/>
+              <w:rPr>
+                <w:rFonts w:ascii="Arial" w:hAnsi="Arial" w:cs="Arial"/>
+                <w:sz w:val="22"/>
+                <w:szCs w:val="22"/>
+              </w:rPr>
+            </w:pPr>
+            <w:r>
+              <w:rPr>
+                <w:rFonts w:ascii="Arial" w:hAnsi="Arial" w:cs="Arial"/>
+                <w:sz w:val="22"/>
+                <w:szCs w:val="22"/>
+              </w:rPr>
+              <w:t>UC03</w:t>
             </w:r>
           </w:p>
         </w:tc>
       </w:tr>
       <w:tr>
-        <w:tblPrEx>
-          <w:tblCellMar>
-            <w:top w:w="0" w:type="dxa"/>
-            <w:bottom w:w="0" w:type="dxa"/>
-          </w:tblCellMar>
-        </w:tblPrEx>
         <w:tc>
           <w:tcPr>
             <w:tcW w:w="2794" w:type="dxa"/>
@@ -254,7 +310,7 @@
         </w:tc>
         <w:tc>
           <w:tcPr>
-            <w:tcW w:w="5848" w:type="dxa"/>
+            <w:tcW w:w="2871" w:type="dxa"/>
             <w:tcBorders>
               <w:top w:val="single" w:sz="4" w:space="0" w:color="000000"/>
               <w:left w:val="single" w:sz="4" w:space="0" w:color="000000"/>
@@ -288,17 +344,42 @@
                 <w:szCs w:val="22"/>
               </w:rPr>
               <w:t>O sistema deverá efetuar a autenticação de usuários através de contas do próprio sistema</w:t>
+            </w:r>
+          </w:p>
+        </w:tc>
+        <w:tc>
+          <w:tcPr>
+            <w:tcW w:w="3402" w:type="dxa"/>
+            <w:tcBorders>
+              <w:top w:val="single" w:sz="4" w:space="0" w:color="000000"/>
+              <w:left w:val="single" w:sz="4" w:space="0" w:color="000000"/>
+              <w:bottom w:val="single" w:sz="4" w:space="0" w:color="000000"/>
+              <w:right w:val="single" w:sz="4" w:space="0" w:color="000000"/>
+            </w:tcBorders>
+          </w:tcPr>
+          <w:p>
+            <w:pPr>
+              <w:pStyle w:val="SemEspaamento"/>
+              <w:spacing w:before="120" w:after="120"/>
+              <w:jc w:val="center"/>
+              <w:rPr>
+                <w:rFonts w:ascii="Arial" w:hAnsi="Arial" w:cs="Arial"/>
+                <w:sz w:val="22"/>
+                <w:szCs w:val="22"/>
+              </w:rPr>
+            </w:pPr>
+            <w:r>
+              <w:rPr>
+                <w:rFonts w:ascii="Arial" w:hAnsi="Arial" w:cs="Arial"/>
+                <w:sz w:val="22"/>
+                <w:szCs w:val="22"/>
+              </w:rPr>
+              <w:t>UC01</w:t>
             </w:r>
           </w:p>
         </w:tc>
       </w:tr>
       <w:tr>
-        <w:tblPrEx>
-          <w:tblCellMar>
-            <w:top w:w="0" w:type="dxa"/>
-            <w:bottom w:w="0" w:type="dxa"/>
-          </w:tblCellMar>
-        </w:tblPrEx>
         <w:tc>
           <w:tcPr>
             <w:tcW w:w="2794" w:type="dxa"/>
@@ -340,7 +421,7 @@
         </w:tc>
         <w:tc>
           <w:tcPr>
-            <w:tcW w:w="5848" w:type="dxa"/>
+            <w:tcW w:w="2871" w:type="dxa"/>
             <w:tcBorders>
               <w:top w:val="single" w:sz="4" w:space="0" w:color="000000"/>
               <w:left w:val="single" w:sz="4" w:space="0" w:color="000000"/>
@@ -374,17 +455,42 @@
                 <w:szCs w:val="22"/>
               </w:rPr>
               <w:t>O sistema deverá efetuar a autenticação de usuários através de contas do Google</w:t>
+            </w:r>
+          </w:p>
+        </w:tc>
+        <w:tc>
+          <w:tcPr>
+            <w:tcW w:w="3402" w:type="dxa"/>
+            <w:tcBorders>
+              <w:top w:val="single" w:sz="4" w:space="0" w:color="000000"/>
+              <w:left w:val="single" w:sz="4" w:space="0" w:color="000000"/>
+              <w:bottom w:val="single" w:sz="4" w:space="0" w:color="000000"/>
+              <w:right w:val="single" w:sz="4" w:space="0" w:color="000000"/>
+            </w:tcBorders>
+          </w:tcPr>
+          <w:p>
+            <w:pPr>
+              <w:pStyle w:val="SemEspaamento"/>
+              <w:spacing w:before="120" w:after="120"/>
+              <w:jc w:val="center"/>
+              <w:rPr>
+                <w:rFonts w:ascii="Arial" w:hAnsi="Arial" w:cs="Arial"/>
+                <w:sz w:val="22"/>
+                <w:szCs w:val="22"/>
+              </w:rPr>
+            </w:pPr>
+            <w:r>
+              <w:rPr>
+                <w:rFonts w:ascii="Arial" w:hAnsi="Arial" w:cs="Arial"/>
+                <w:sz w:val="22"/>
+                <w:szCs w:val="22"/>
+              </w:rPr>
+              <w:t>UC02</w:t>
             </w:r>
           </w:p>
         </w:tc>
       </w:tr>
       <w:tr>
-        <w:tblPrEx>
-          <w:tblCellMar>
-            <w:top w:w="0" w:type="dxa"/>
-            <w:bottom w:w="0" w:type="dxa"/>
-          </w:tblCellMar>
-        </w:tblPrEx>
         <w:tc>
           <w:tcPr>
             <w:tcW w:w="2794" w:type="dxa"/>
@@ -426,7 +532,7 @@
         </w:tc>
         <w:tc>
           <w:tcPr>
-            <w:tcW w:w="5848" w:type="dxa"/>
+            <w:tcW w:w="2871" w:type="dxa"/>
             <w:tcBorders>
               <w:top w:val="single" w:sz="4" w:space="0" w:color="000000"/>
               <w:left w:val="single" w:sz="4" w:space="0" w:color="000000"/>
@@ -460,17 +566,43 @@
                 <w:szCs w:val="22"/>
               </w:rPr>
               <w:t>O sistema deverá manter funções CRUD para movimentações financeiras referentes aos usuários cadastrados</w:t>
+            </w:r>
+          </w:p>
+        </w:tc>
+        <w:tc>
+          <w:tcPr>
+            <w:tcW w:w="3402" w:type="dxa"/>
+            <w:tcBorders>
+              <w:top w:val="single" w:sz="4" w:space="0" w:color="000000"/>
+              <w:left w:val="single" w:sz="4" w:space="0" w:color="000000"/>
+              <w:bottom w:val="single" w:sz="4" w:space="0" w:color="000000"/>
+              <w:right w:val="single" w:sz="4" w:space="0" w:color="000000"/>
+            </w:tcBorders>
+          </w:tcPr>
+          <w:p>
+            <w:pPr>
+              <w:pStyle w:val="SemEspaamento"/>
+              <w:spacing w:before="120" w:after="120"/>
+              <w:ind w:right="-6"/>
+              <w:jc w:val="center"/>
+              <w:rPr>
+                <w:rFonts w:ascii="Arial" w:hAnsi="Arial" w:cs="Arial"/>
+                <w:sz w:val="22"/>
+                <w:szCs w:val="22"/>
+              </w:rPr>
+            </w:pPr>
+            <w:r>
+              <w:rPr>
+                <w:rFonts w:ascii="Arial" w:hAnsi="Arial" w:cs="Arial"/>
+                <w:sz w:val="22"/>
+                <w:szCs w:val="22"/>
+              </w:rPr>
+              <w:t>UC26, UC27, UC28, UC29, UC30</w:t>
             </w:r>
           </w:p>
         </w:tc>
       </w:tr>
       <w:tr>
-        <w:tblPrEx>
-          <w:tblCellMar>
-            <w:top w:w="0" w:type="dxa"/>
-            <w:bottom w:w="0" w:type="dxa"/>
-          </w:tblCellMar>
-        </w:tblPrEx>
         <w:tc>
           <w:tcPr>
             <w:tcW w:w="2794" w:type="dxa"/>
@@ -512,7 +644,7 @@
         </w:tc>
         <w:tc>
           <w:tcPr>
-            <w:tcW w:w="5848" w:type="dxa"/>
+            <w:tcW w:w="2871" w:type="dxa"/>
             <w:tcBorders>
               <w:top w:val="single" w:sz="4" w:space="0" w:color="000000"/>
               <w:left w:val="single" w:sz="4" w:space="0" w:color="000000"/>
@@ -546,17 +678,51 @@
                 <w:szCs w:val="22"/>
               </w:rPr>
               <w:t>O sistema deverá manter funções CRUD para contas contábeis referentes a movimentações financeiras</w:t>
+            </w:r>
+          </w:p>
+        </w:tc>
+        <w:tc>
+          <w:tcPr>
+            <w:tcW w:w="3402" w:type="dxa"/>
+            <w:tcBorders>
+              <w:top w:val="single" w:sz="4" w:space="0" w:color="000000"/>
+              <w:left w:val="single" w:sz="4" w:space="0" w:color="000000"/>
+              <w:bottom w:val="single" w:sz="4" w:space="0" w:color="000000"/>
+              <w:right w:val="single" w:sz="4" w:space="0" w:color="000000"/>
+            </w:tcBorders>
+          </w:tcPr>
+          <w:p>
+            <w:pPr>
+              <w:pStyle w:val="SemEspaamento"/>
+              <w:spacing w:before="120" w:after="120"/>
+              <w:ind w:right="-6"/>
+              <w:jc w:val="center"/>
+              <w:rPr>
+                <w:rFonts w:ascii="Arial" w:hAnsi="Arial" w:cs="Arial"/>
+                <w:sz w:val="22"/>
+                <w:szCs w:val="22"/>
+              </w:rPr>
+            </w:pPr>
+            <w:r>
+              <w:rPr>
+                <w:rFonts w:ascii="Arial" w:hAnsi="Arial" w:cs="Arial"/>
+                <w:sz w:val="22"/>
+                <w:szCs w:val="22"/>
+              </w:rPr>
+              <w:t>UC10, UC11, UC12,</w:t>
+            </w:r>
+            <w:r>
+              <w:rPr>
+                <w:rFonts w:ascii="Arial" w:hAnsi="Arial" w:cs="Arial"/>
+                <w:sz w:val="22"/>
+                <w:szCs w:val="22"/>
+              </w:rPr>
+              <w:t xml:space="preserve"> UC13</w:t>
             </w:r>
           </w:p>
         </w:tc>
       </w:tr>
       <w:tr>
-        <w:tblPrEx>
-          <w:tblCellMar>
-            <w:top w:w="0" w:type="dxa"/>
-            <w:bottom w:w="0" w:type="dxa"/>
-          </w:tblCellMar>
-        </w:tblPrEx>
         <w:tc>
           <w:tcPr>
             <w:tcW w:w="2794" w:type="dxa"/>
@@ -598,7 +764,7 @@
         </w:tc>
         <w:tc>
           <w:tcPr>
-            <w:tcW w:w="5848" w:type="dxa"/>
+            <w:tcW w:w="2871" w:type="dxa"/>
             <w:tcBorders>
               <w:top w:val="single" w:sz="4" w:space="0" w:color="000000"/>
               <w:left w:val="single" w:sz="4" w:space="0" w:color="000000"/>
@@ -632,17 +798,51 @@
                 <w:szCs w:val="22"/>
               </w:rPr>
               <w:t>O sistema deverá manter funções CRUD para investimentos financeiros referentes aos usuários cadastrados</w:t>
+            </w:r>
+          </w:p>
+        </w:tc>
+        <w:tc>
+          <w:tcPr>
+            <w:tcW w:w="3402" w:type="dxa"/>
+            <w:tcBorders>
+              <w:top w:val="single" w:sz="4" w:space="0" w:color="000000"/>
+              <w:left w:val="single" w:sz="4" w:space="0" w:color="000000"/>
+              <w:bottom w:val="single" w:sz="4" w:space="0" w:color="000000"/>
+              <w:right w:val="single" w:sz="4" w:space="0" w:color="000000"/>
+            </w:tcBorders>
+          </w:tcPr>
+          <w:p>
+            <w:pPr>
+              <w:pStyle w:val="SemEspaamento"/>
+              <w:spacing w:before="120" w:after="120"/>
+              <w:ind w:right="-6"/>
+              <w:jc w:val="center"/>
+              <w:rPr>
+                <w:rFonts w:ascii="Arial" w:hAnsi="Arial" w:cs="Arial"/>
+                <w:sz w:val="22"/>
+                <w:szCs w:val="22"/>
+              </w:rPr>
+            </w:pPr>
+            <w:r>
+              <w:rPr>
+                <w:rFonts w:ascii="Arial" w:hAnsi="Arial" w:cs="Arial"/>
+                <w:sz w:val="22"/>
+                <w:szCs w:val="22"/>
+              </w:rPr>
+              <w:t xml:space="preserve">UC20, UC21, UC22, </w:t>
+            </w:r>
+            <w:r>
+              <w:rPr>
+                <w:rFonts w:ascii="Arial" w:hAnsi="Arial" w:cs="Arial"/>
+                <w:sz w:val="22"/>
+                <w:szCs w:val="22"/>
+              </w:rPr>
+              <w:t>UC23</w:t>
             </w:r>
           </w:p>
         </w:tc>
       </w:tr>
       <w:tr>
-        <w:tblPrEx>
-          <w:tblCellMar>
-            <w:top w:w="0" w:type="dxa"/>
-            <w:bottom w:w="0" w:type="dxa"/>
-          </w:tblCellMar>
-        </w:tblPrEx>
         <w:tc>
           <w:tcPr>
             <w:tcW w:w="2794" w:type="dxa"/>
@@ -684,7 +884,7 @@
         </w:tc>
         <w:tc>
           <w:tcPr>
-            <w:tcW w:w="5848" w:type="dxa"/>
+            <w:tcW w:w="2871" w:type="dxa"/>
             <w:tcBorders>
               <w:top w:val="single" w:sz="4" w:space="0" w:color="000000"/>
               <w:left w:val="single" w:sz="4" w:space="0" w:color="000000"/>
@@ -718,17 +918,51 @@
                 <w:szCs w:val="22"/>
               </w:rPr>
               <w:t>O sistema deverá manter funções CRUD para grupos de movimentações referentes aos usuários cadastrados</w:t>
+            </w:r>
+          </w:p>
+        </w:tc>
+        <w:tc>
+          <w:tcPr>
+            <w:tcW w:w="3402" w:type="dxa"/>
+            <w:tcBorders>
+              <w:top w:val="single" w:sz="4" w:space="0" w:color="000000"/>
+              <w:left w:val="single" w:sz="4" w:space="0" w:color="000000"/>
+              <w:bottom w:val="single" w:sz="4" w:space="0" w:color="000000"/>
+              <w:right w:val="single" w:sz="4" w:space="0" w:color="000000"/>
+            </w:tcBorders>
+          </w:tcPr>
+          <w:p>
+            <w:pPr>
+              <w:pStyle w:val="SemEspaamento"/>
+              <w:spacing w:before="120" w:after="120"/>
+              <w:ind w:right="-6"/>
+              <w:jc w:val="center"/>
+              <w:rPr>
+                <w:rFonts w:ascii="Arial" w:hAnsi="Arial" w:cs="Arial"/>
+                <w:sz w:val="22"/>
+                <w:szCs w:val="22"/>
+              </w:rPr>
+            </w:pPr>
+            <w:r>
+              <w:rPr>
+                <w:rFonts w:ascii="Arial" w:hAnsi="Arial" w:cs="Arial"/>
+                <w:sz w:val="22"/>
+                <w:szCs w:val="22"/>
+              </w:rPr>
+              <w:t xml:space="preserve">UC07, UC08, </w:t>
+            </w:r>
+            <w:r>
+              <w:rPr>
+                <w:rFonts w:ascii="Arial" w:hAnsi="Arial" w:cs="Arial"/>
+                <w:sz w:val="22"/>
+                <w:szCs w:val="22"/>
+              </w:rPr>
+              <w:t>UC09</w:t>
             </w:r>
           </w:p>
         </w:tc>
       </w:tr>
       <w:tr>
-        <w:tblPrEx>
-          <w:tblCellMar>
-            <w:top w:w="0" w:type="dxa"/>
-            <w:bottom w:w="0" w:type="dxa"/>
-          </w:tblCellMar>
-        </w:tblPrEx>
         <w:tc>
           <w:tcPr>
             <w:tcW w:w="2794" w:type="dxa"/>
@@ -770,7 +1004,7 @@
         </w:tc>
         <w:tc>
           <w:tcPr>
-            <w:tcW w:w="5848" w:type="dxa"/>
+            <w:tcW w:w="2871" w:type="dxa"/>
             <w:tcBorders>
               <w:top w:val="single" w:sz="4" w:space="0" w:color="000000"/>
               <w:left w:val="single" w:sz="4" w:space="0" w:color="000000"/>
@@ -804,17 +1038,58 @@
                 <w:szCs w:val="22"/>
               </w:rPr>
               <w:t>O sistema deverá manter funções CRUD para objetivos referentes aos usuários cadastrados</w:t>
+            </w:r>
+          </w:p>
+        </w:tc>
+        <w:tc>
+          <w:tcPr>
+            <w:tcW w:w="3402" w:type="dxa"/>
+            <w:tcBorders>
+              <w:top w:val="single" w:sz="4" w:space="0" w:color="000000"/>
+              <w:left w:val="single" w:sz="4" w:space="0" w:color="000000"/>
+              <w:bottom w:val="single" w:sz="4" w:space="0" w:color="000000"/>
+              <w:right w:val="single" w:sz="4" w:space="0" w:color="000000"/>
+            </w:tcBorders>
+          </w:tcPr>
+          <w:p>
+            <w:pPr>
+              <w:pStyle w:val="SemEspaamento"/>
+              <w:spacing w:before="120" w:after="120"/>
+              <w:jc w:val="center"/>
+              <w:rPr>
+                <w:rFonts w:ascii="Arial" w:hAnsi="Arial" w:cs="Arial"/>
+                <w:sz w:val="22"/>
+                <w:szCs w:val="22"/>
+              </w:rPr>
+            </w:pPr>
+            <w:r>
+              <w:rPr>
+                <w:rFonts w:ascii="Arial" w:hAnsi="Arial" w:cs="Arial"/>
+                <w:sz w:val="22"/>
+                <w:szCs w:val="22"/>
+              </w:rPr>
+              <w:t>UC14, UC15, UC16,</w:t>
+            </w:r>
+            <w:r>
+              <w:rPr>
+                <w:rFonts w:ascii="Arial" w:hAnsi="Arial" w:cs="Arial"/>
+                <w:sz w:val="22"/>
+                <w:szCs w:val="22"/>
+              </w:rPr>
+              <w:t xml:space="preserve"> UC17</w:t>
+            </w:r>
+            <w:r>
+              <w:rPr>
+                <w:rFonts w:ascii="Arial" w:hAnsi="Arial" w:cs="Arial"/>
+                <w:sz w:val="22"/>
+                <w:szCs w:val="22"/>
+              </w:rPr>
+              <w:t>, UC19</w:t>
             </w:r>
           </w:p>
         </w:tc>
       </w:tr>
       <w:tr>
-        <w:tblPrEx>
-          <w:tblCellMar>
-            <w:top w:w="0" w:type="dxa"/>
-            <w:bottom w:w="0" w:type="dxa"/>
-          </w:tblCellMar>
-        </w:tblPrEx>
         <w:tc>
           <w:tcPr>
             <w:tcW w:w="2794" w:type="dxa"/>
@@ -856,7 +1131,7 @@
         </w:tc>
         <w:tc>
           <w:tcPr>
-            <w:tcW w:w="5848" w:type="dxa"/>
+            <w:tcW w:w="2871" w:type="dxa"/>
             <w:tcBorders>
               <w:top w:val="single" w:sz="4" w:space="0" w:color="000000"/>
               <w:left w:val="single" w:sz="4" w:space="0" w:color="000000"/>
@@ -890,17 +1165,42 @@
                 <w:szCs w:val="22"/>
               </w:rPr>
               <w:t>O sistema deverá ser capaz de realizar transferências entre contas contábeis</w:t>
+            </w:r>
+          </w:p>
+        </w:tc>
+        <w:tc>
+          <w:tcPr>
+            <w:tcW w:w="3402" w:type="dxa"/>
+            <w:tcBorders>
+              <w:top w:val="single" w:sz="4" w:space="0" w:color="000000"/>
+              <w:left w:val="single" w:sz="4" w:space="0" w:color="000000"/>
+              <w:bottom w:val="single" w:sz="4" w:space="0" w:color="000000"/>
+              <w:right w:val="single" w:sz="4" w:space="0" w:color="000000"/>
+            </w:tcBorders>
+          </w:tcPr>
+          <w:p>
+            <w:pPr>
+              <w:pStyle w:val="SemEspaamento"/>
+              <w:spacing w:before="120" w:after="120"/>
+              <w:jc w:val="center"/>
+              <w:rPr>
+                <w:rFonts w:ascii="Arial" w:hAnsi="Arial" w:cs="Arial"/>
+                <w:sz w:val="22"/>
+                <w:szCs w:val="22"/>
+              </w:rPr>
+            </w:pPr>
+            <w:r>
+              <w:rPr>
+                <w:rFonts w:ascii="Arial" w:hAnsi="Arial" w:cs="Arial"/>
+                <w:sz w:val="22"/>
+                <w:szCs w:val="22"/>
+              </w:rPr>
+              <w:t>UC30</w:t>
             </w:r>
           </w:p>
         </w:tc>
       </w:tr>
       <w:tr>
-        <w:tblPrEx>
-          <w:tblCellMar>
-            <w:top w:w="0" w:type="dxa"/>
-            <w:bottom w:w="0" w:type="dxa"/>
-          </w:tblCellMar>
-        </w:tblPrEx>
         <w:tc>
           <w:tcPr>
             <w:tcW w:w="2794" w:type="dxa"/>
@@ -942,51 +1242,86 @@
         </w:tc>
         <w:tc>
           <w:tcPr>
-            <w:tcW w:w="5848" w:type="dxa"/>
-            <w:tcBorders>
-              <w:top w:val="single" w:sz="4" w:space="0" w:color="000000"/>
-              <w:left w:val="single" w:sz="4" w:space="0" w:color="000000"/>
-              <w:bottom w:val="single" w:sz="4" w:space="0" w:color="000000"/>
-              <w:right w:val="single" w:sz="4" w:space="0" w:color="000000"/>
-            </w:tcBorders>
-            <w:shd w:val="clear" w:color="auto" w:fill="auto"/>
-            <w:tcMar>
-              <w:top w:w="0" w:type="dxa"/>
-              <w:left w:w="108" w:type="dxa"/>
-              <w:bottom w:w="0" w:type="dxa"/>
-              <w:right w:w="108" w:type="dxa"/>
-            </w:tcMar>
-            <w:vAlign w:val="center"/>
-          </w:tcPr>
-          <w:p>
-            <w:pPr>
-              <w:pStyle w:val="SemEspaamento"/>
-              <w:spacing w:before="120" w:after="120"/>
-              <w:jc w:val="center"/>
-              <w:rPr>
-                <w:rFonts w:ascii="Arial" w:hAnsi="Arial" w:cs="Arial"/>
-                <w:sz w:val="22"/>
-                <w:szCs w:val="22"/>
-              </w:rPr>
-            </w:pPr>
-            <w:r>
-              <w:rPr>
-                <w:rFonts w:ascii="Arial" w:hAnsi="Arial" w:cs="Arial"/>
-                <w:sz w:val="22"/>
-                <w:szCs w:val="22"/>
-              </w:rPr>
-              <w:t>O sistema deverá ser capaz de efetuar conversão monetária em caso de transferências entre contas com diferentes moedas</w:t>
+            <w:tcW w:w="2871" w:type="dxa"/>
+            <w:tcBorders>
+              <w:top w:val="single" w:sz="4" w:space="0" w:color="000000"/>
+              <w:left w:val="single" w:sz="4" w:space="0" w:color="000000"/>
+              <w:bottom w:val="single" w:sz="4" w:space="0" w:color="000000"/>
+              <w:right w:val="single" w:sz="4" w:space="0" w:color="000000"/>
+            </w:tcBorders>
+            <w:shd w:val="clear" w:color="auto" w:fill="auto"/>
+            <w:tcMar>
+              <w:top w:w="0" w:type="dxa"/>
+              <w:left w:w="108" w:type="dxa"/>
+              <w:bottom w:w="0" w:type="dxa"/>
+              <w:right w:w="108" w:type="dxa"/>
+            </w:tcMar>
+            <w:vAlign w:val="center"/>
+          </w:tcPr>
+          <w:p>
+            <w:pPr>
+              <w:pStyle w:val="SemEspaamento"/>
+              <w:spacing w:before="120" w:after="120"/>
+              <w:jc w:val="center"/>
+              <w:rPr>
+                <w:rFonts w:ascii="Arial" w:hAnsi="Arial" w:cs="Arial"/>
+                <w:sz w:val="22"/>
+                <w:szCs w:val="22"/>
+              </w:rPr>
+            </w:pPr>
+            <w:r>
+              <w:rPr>
+                <w:rFonts w:ascii="Arial" w:hAnsi="Arial" w:cs="Arial"/>
+                <w:sz w:val="22"/>
+                <w:szCs w:val="22"/>
+              </w:rPr>
+              <w:t xml:space="preserve">O sistema deverá ser capaz de efetuar </w:t>
+            </w:r>
+            <w:r>
+              <w:rPr>
+                <w:rFonts w:ascii="Arial" w:hAnsi="Arial" w:cs="Arial"/>
+                <w:sz w:val="22"/>
+                <w:szCs w:val="22"/>
+              </w:rPr>
+              <w:lastRenderedPageBreak/>
+              <w:t>conversão monetária em caso de transferências entre contas com diferentes moedas</w:t>
+            </w:r>
+          </w:p>
+        </w:tc>
+        <w:tc>
+          <w:tcPr>
+            <w:tcW w:w="3402" w:type="dxa"/>
+            <w:tcBorders>
+              <w:top w:val="single" w:sz="4" w:space="0" w:color="000000"/>
+              <w:left w:val="single" w:sz="4" w:space="0" w:color="000000"/>
+              <w:bottom w:val="single" w:sz="4" w:space="0" w:color="000000"/>
+              <w:right w:val="single" w:sz="4" w:space="0" w:color="000000"/>
+            </w:tcBorders>
+          </w:tcPr>
+          <w:p>
+            <w:pPr>
+              <w:pStyle w:val="SemEspaamento"/>
+              <w:spacing w:before="120" w:after="120"/>
+              <w:jc w:val="center"/>
+              <w:rPr>
+                <w:rFonts w:ascii="Arial" w:hAnsi="Arial" w:cs="Arial"/>
+                <w:sz w:val="22"/>
+                <w:szCs w:val="22"/>
+              </w:rPr>
+            </w:pPr>
+            <w:r>
+              <w:rPr>
+                <w:rFonts w:ascii="Arial" w:hAnsi="Arial" w:cs="Arial"/>
+                <w:sz w:val="22"/>
+                <w:szCs w:val="22"/>
+              </w:rPr>
+              <w:lastRenderedPageBreak/>
+              <w:t>UC30</w:t>
             </w:r>
           </w:p>
         </w:tc>
       </w:tr>
       <w:tr>
-        <w:tblPrEx>
-          <w:tblCellMar>
-            <w:top w:w="0" w:type="dxa"/>
-            <w:bottom w:w="0" w:type="dxa"/>
-          </w:tblCellMar>
-        </w:tblPrEx>
         <w:tc>
           <w:tcPr>
             <w:tcW w:w="2794" w:type="dxa"/>
@@ -1028,7 +1363,7 @@
         </w:tc>
         <w:tc>
           <w:tcPr>
-            <w:tcW w:w="5848" w:type="dxa"/>
+            <w:tcW w:w="2871" w:type="dxa"/>
             <w:tcBorders>
               <w:top w:val="single" w:sz="4" w:space="0" w:color="000000"/>
               <w:left w:val="single" w:sz="4" w:space="0" w:color="000000"/>
@@ -1061,17 +1396,49 @@
                 <w:szCs w:val="22"/>
               </w:rPr>
               <w:t>O sistema deverá, com base nas informações contábeis mantidas, ser capaz de realizar projeções de valores</w:t>
+            </w:r>
+            <w:r>
+              <w:rPr>
+                <w:rFonts w:ascii="Arial" w:hAnsi="Arial" w:cs="Arial"/>
+                <w:sz w:val="22"/>
+                <w:szCs w:val="22"/>
+              </w:rPr>
+              <w:t xml:space="preserve"> para investimentos</w:t>
+            </w:r>
+          </w:p>
+        </w:tc>
+        <w:tc>
+          <w:tcPr>
+            <w:tcW w:w="3402" w:type="dxa"/>
+            <w:tcBorders>
+              <w:top w:val="single" w:sz="4" w:space="0" w:color="000000"/>
+              <w:left w:val="single" w:sz="4" w:space="0" w:color="000000"/>
+              <w:bottom w:val="single" w:sz="4" w:space="0" w:color="000000"/>
+              <w:right w:val="single" w:sz="4" w:space="0" w:color="000000"/>
+            </w:tcBorders>
+          </w:tcPr>
+          <w:p>
+            <w:pPr>
+              <w:spacing w:before="120" w:after="120"/>
+              <w:jc w:val="center"/>
+              <w:rPr>
+                <w:rFonts w:ascii="Arial" w:hAnsi="Arial" w:cs="Arial"/>
+                <w:sz w:val="22"/>
+                <w:szCs w:val="22"/>
+              </w:rPr>
+            </w:pPr>
+            <w:r>
+              <w:rPr>
+                <w:rFonts w:ascii="Arial" w:hAnsi="Arial" w:cs="Arial"/>
+                <w:sz w:val="22"/>
+                <w:szCs w:val="22"/>
+              </w:rPr>
+              <w:t>UC24</w:t>
             </w:r>
           </w:p>
         </w:tc>
       </w:tr>
       <w:tr>
-        <w:tblPrEx>
-          <w:tblCellMar>
-            <w:top w:w="0" w:type="dxa"/>
-            <w:bottom w:w="0" w:type="dxa"/>
-          </w:tblCellMar>
-        </w:tblPrEx>
         <w:tc>
           <w:tcPr>
             <w:tcW w:w="2794" w:type="dxa"/>
@@ -1113,7 +1480,7 @@
         </w:tc>
         <w:tc>
           <w:tcPr>
-            <w:tcW w:w="5848" w:type="dxa"/>
+            <w:tcW w:w="2871" w:type="dxa"/>
             <w:tcBorders>
               <w:top w:val="single" w:sz="4" w:space="0" w:color="000000"/>
               <w:left w:val="single" w:sz="4" w:space="0" w:color="000000"/>
@@ -1147,17 +1514,42 @@
                 <w:szCs w:val="22"/>
               </w:rPr>
               <w:t>O sistema deverá mostrar informações de receitas e despesas através de gráficos</w:t>
+            </w:r>
+          </w:p>
+        </w:tc>
+        <w:tc>
+          <w:tcPr>
+            <w:tcW w:w="3402" w:type="dxa"/>
+            <w:tcBorders>
+              <w:top w:val="single" w:sz="4" w:space="0" w:color="000000"/>
+              <w:left w:val="single" w:sz="4" w:space="0" w:color="000000"/>
+              <w:bottom w:val="single" w:sz="4" w:space="0" w:color="000000"/>
+              <w:right w:val="single" w:sz="4" w:space="0" w:color="000000"/>
+            </w:tcBorders>
+          </w:tcPr>
+          <w:p>
+            <w:pPr>
+              <w:pStyle w:val="SemEspaamento"/>
+              <w:spacing w:before="120" w:after="120"/>
+              <w:jc w:val="center"/>
+              <w:rPr>
+                <w:rFonts w:ascii="Arial" w:hAnsi="Arial" w:cs="Arial"/>
+                <w:sz w:val="22"/>
+                <w:szCs w:val="22"/>
+              </w:rPr>
+            </w:pPr>
+            <w:r>
+              <w:rPr>
+                <w:rFonts w:ascii="Arial" w:hAnsi="Arial" w:cs="Arial"/>
+                <w:sz w:val="22"/>
+                <w:szCs w:val="22"/>
+              </w:rPr>
+              <w:t>UC26</w:t>
             </w:r>
           </w:p>
         </w:tc>
       </w:tr>
       <w:tr>
-        <w:tblPrEx>
-          <w:tblCellMar>
-            <w:top w:w="0" w:type="dxa"/>
-            <w:bottom w:w="0" w:type="dxa"/>
-          </w:tblCellMar>
-        </w:tblPrEx>
         <w:tc>
           <w:tcPr>
             <w:tcW w:w="2794" w:type="dxa"/>
@@ -1199,7 +1591,7 @@
         </w:tc>
         <w:tc>
           <w:tcPr>
-            <w:tcW w:w="5848" w:type="dxa"/>
+            <w:tcW w:w="2871" w:type="dxa"/>
             <w:tcBorders>
               <w:top w:val="single" w:sz="4" w:space="0" w:color="000000"/>
               <w:left w:val="single" w:sz="4" w:space="0" w:color="000000"/>
@@ -1233,17 +1625,42 @@
                 <w:szCs w:val="22"/>
               </w:rPr>
               <w:t>O sistema deverá mostrar informações de investimentos através de gráficos</w:t>
+            </w:r>
+          </w:p>
+        </w:tc>
+        <w:tc>
+          <w:tcPr>
+            <w:tcW w:w="3402" w:type="dxa"/>
+            <w:tcBorders>
+              <w:top w:val="single" w:sz="4" w:space="0" w:color="000000"/>
+              <w:left w:val="single" w:sz="4" w:space="0" w:color="000000"/>
+              <w:bottom w:val="single" w:sz="4" w:space="0" w:color="000000"/>
+              <w:right w:val="single" w:sz="4" w:space="0" w:color="000000"/>
+            </w:tcBorders>
+          </w:tcPr>
+          <w:p>
+            <w:pPr>
+              <w:pStyle w:val="SemEspaamento"/>
+              <w:spacing w:before="120" w:after="120"/>
+              <w:jc w:val="center"/>
+              <w:rPr>
+                <w:rFonts w:ascii="Arial" w:hAnsi="Arial" w:cs="Arial"/>
+                <w:sz w:val="22"/>
+                <w:szCs w:val="22"/>
+              </w:rPr>
+            </w:pPr>
+            <w:r>
+              <w:rPr>
+                <w:rFonts w:ascii="Arial" w:hAnsi="Arial" w:cs="Arial"/>
+                <w:sz w:val="22"/>
+                <w:szCs w:val="22"/>
+              </w:rPr>
+              <w:t>UC21, UC22, UC24</w:t>
             </w:r>
           </w:p>
         </w:tc>
       </w:tr>
       <w:tr>
-        <w:tblPrEx>
-          <w:tblCellMar>
-            <w:top w:w="0" w:type="dxa"/>
-            <w:bottom w:w="0" w:type="dxa"/>
-          </w:tblCellMar>
-        </w:tblPrEx>
         <w:tc>
           <w:tcPr>
             <w:tcW w:w="2794" w:type="dxa"/>
@@ -1285,7 +1702,7 @@
         </w:tc>
         <w:tc>
           <w:tcPr>
-            <w:tcW w:w="5848" w:type="dxa"/>
+            <w:tcW w:w="2871" w:type="dxa"/>
             <w:tcBorders>
               <w:top w:val="single" w:sz="4" w:space="0" w:color="000000"/>
               <w:left w:val="single" w:sz="4" w:space="0" w:color="000000"/>
@@ -1319,6 +1736,37 @@
                 <w:szCs w:val="22"/>
               </w:rPr>
               <w:t>O sistema deverá mostrar informações de objetivos através de gráficos</w:t>
+            </w:r>
+          </w:p>
+        </w:tc>
+        <w:tc>
+          <w:tcPr>
+            <w:tcW w:w="3402" w:type="dxa"/>
+            <w:tcBorders>
+              <w:top w:val="single" w:sz="4" w:space="0" w:color="000000"/>
+              <w:left w:val="single" w:sz="4" w:space="0" w:color="000000"/>
+              <w:bottom w:val="single" w:sz="4" w:space="0" w:color="000000"/>
+              <w:right w:val="single" w:sz="4" w:space="0" w:color="000000"/>
+            </w:tcBorders>
+          </w:tcPr>
+          <w:p>
+            <w:pPr>
+              <w:pStyle w:val="SemEspaamento"/>
+              <w:spacing w:before="120" w:after="120"/>
+              <w:jc w:val="center"/>
+              <w:rPr>
+                <w:rFonts w:ascii="Arial" w:hAnsi="Arial" w:cs="Arial"/>
+                <w:sz w:val="22"/>
+                <w:szCs w:val="22"/>
+              </w:rPr>
+            </w:pPr>
+            <w:r>
+              <w:rPr>
+                <w:rFonts w:ascii="Arial" w:hAnsi="Arial" w:cs="Arial"/>
+                <w:sz w:val="22"/>
+                <w:szCs w:val="22"/>
+              </w:rPr>
+              <w:t>UC15, UC19</w:t>
             </w:r>
           </w:p>
         </w:tc>
@@ -1326,6 +1774,7 @@
     </w:tbl>
     <w:p>
       <w:pPr>
+        <w:jc w:val="center"/>
         <w:rPr>
           <w:rFonts w:ascii="Arial" w:hAnsi="Arial" w:cs="Arial"/>
         </w:rPr>
@@ -1333,6 +1782,7 @@
     </w:p>
     <w:p>
       <w:pPr>
+        <w:jc w:val="center"/>
         <w:rPr>
           <w:rFonts w:ascii="Arial" w:hAnsi="Arial" w:cs="Arial"/>
         </w:rPr>
@@ -1340,6 +1790,7 @@
     </w:p>
     <w:p>
       <w:pPr>
+        <w:jc w:val="center"/>
         <w:rPr>
           <w:rFonts w:ascii="Arial" w:hAnsi="Arial" w:cs="Arial"/>
         </w:rPr>
@@ -1347,6 +1798,7 @@
     </w:p>
     <w:p>
       <w:pPr>
+        <w:jc w:val="center"/>
         <w:rPr>
           <w:rFonts w:ascii="Arial" w:hAnsi="Arial" w:cs="Arial"/>
         </w:rPr>
@@ -1354,6 +1806,7 @@
     </w:p>
     <w:p>
       <w:pPr>
+        <w:jc w:val="center"/>
         <w:rPr>
           <w:rFonts w:ascii="Arial" w:hAnsi="Arial" w:cs="Arial"/>
         </w:rPr>
@@ -1361,6 +1814,7 @@
     </w:p>
     <w:p>
       <w:pPr>
+        <w:jc w:val="center"/>
         <w:rPr>
           <w:rFonts w:ascii="Arial" w:hAnsi="Arial" w:cs="Arial"/>
         </w:rPr>
@@ -1368,6 +1822,7 @@
     </w:p>
     <w:p>
       <w:pPr>
+        <w:jc w:val="center"/>
         <w:rPr>
           <w:rFonts w:ascii="Arial" w:hAnsi="Arial" w:cs="Arial"/>
         </w:rPr>
@@ -1376,12 +1831,12 @@
         <w:rPr>
           <w:rFonts w:ascii="Arial" w:hAnsi="Arial" w:cs="Arial"/>
         </w:rPr>
-        <w:lastRenderedPageBreak/>
         <w:t>REQUISITOS NÃO FUNCIONAIS</w:t>
       </w:r>
     </w:p>
     <w:p>
       <w:pPr>
+        <w:jc w:val="center"/>
         <w:rPr>
           <w:rFonts w:ascii="Arial" w:hAnsi="Arial" w:cs="Arial"/>
         </w:rPr>
@@ -1403,12 +1858,6 @@
         <w:gridCol w:w="6645"/>
       </w:tblGrid>
       <w:tr>
-        <w:tblPrEx>
-          <w:tblCellMar>
-            <w:top w:w="0" w:type="dxa"/>
-            <w:bottom w:w="0" w:type="dxa"/>
-          </w:tblCellMar>
-        </w:tblPrEx>
         <w:tc>
           <w:tcPr>
             <w:tcW w:w="2410" w:type="dxa"/>
@@ -1491,12 +1940,6 @@
         </w:tc>
       </w:tr>
       <w:tr>
-        <w:tblPrEx>
-          <w:tblCellMar>
-            <w:top w:w="0" w:type="dxa"/>
-            <w:bottom w:w="0" w:type="dxa"/>
-          </w:tblCellMar>
-        </w:tblPrEx>
         <w:tc>
           <w:tcPr>
             <w:tcW w:w="2410" w:type="dxa"/>
@@ -1557,6 +2000,7 @@
             <w:pPr>
               <w:pStyle w:val="SemEspaamento"/>
               <w:spacing w:before="120" w:after="120"/>
+              <w:jc w:val="center"/>
               <w:rPr>
                 <w:rFonts w:ascii="Arial" w:hAnsi="Arial" w:cs="Arial"/>
                 <w:sz w:val="22"/>
@@ -1575,12 +2019,6 @@
         </w:tc>
       </w:tr>
       <w:tr>
-        <w:tblPrEx>
-          <w:tblCellMar>
-            <w:top w:w="0" w:type="dxa"/>
-            <w:bottom w:w="0" w:type="dxa"/>
-          </w:tblCellMar>
-        </w:tblPrEx>
         <w:tc>
           <w:tcPr>
             <w:tcW w:w="2410" w:type="dxa"/>
@@ -1641,6 +2079,7 @@
             <w:pPr>
               <w:pStyle w:val="SemEspaamento"/>
               <w:spacing w:before="120" w:after="120"/>
+              <w:jc w:val="center"/>
               <w:rPr>
                 <w:rFonts w:ascii="Arial" w:hAnsi="Arial" w:cs="Arial"/>
                 <w:sz w:val="22"/>
@@ -1659,12 +2098,6 @@
         </w:tc>
       </w:tr>
       <w:tr>
-        <w:tblPrEx>
-          <w:tblCellMar>
-            <w:top w:w="0" w:type="dxa"/>
-            <w:bottom w:w="0" w:type="dxa"/>
-          </w:tblCellMar>
-        </w:tblPrEx>
         <w:tc>
           <w:tcPr>
             <w:tcW w:w="2410" w:type="dxa"/>
@@ -1725,6 +2158,7 @@
             <w:pPr>
               <w:pStyle w:val="SemEspaamento"/>
               <w:spacing w:before="120" w:after="120"/>
+              <w:jc w:val="center"/>
               <w:rPr>
                 <w:rFonts w:ascii="Arial" w:hAnsi="Arial" w:cs="Arial"/>
                 <w:sz w:val="22"/>
@@ -1743,12 +2177,6 @@
         </w:tc>
       </w:tr>
       <w:tr>
-        <w:tblPrEx>
-          <w:tblCellMar>
-            <w:top w:w="0" w:type="dxa"/>
-            <w:bottom w:w="0" w:type="dxa"/>
-          </w:tblCellMar>
-        </w:tblPrEx>
         <w:tc>
           <w:tcPr>
             <w:tcW w:w="2410" w:type="dxa"/>
@@ -1809,6 +2237,7 @@
             <w:pPr>
               <w:pStyle w:val="SemEspaamento"/>
               <w:spacing w:before="120" w:after="120"/>
+              <w:jc w:val="center"/>
               <w:rPr>
                 <w:rFonts w:ascii="Arial" w:hAnsi="Arial" w:cs="Arial"/>
                 <w:sz w:val="22"/>
@@ -1827,12 +2256,6 @@
         </w:tc>
       </w:tr>
       <w:tr>
-        <w:tblPrEx>
-          <w:tblCellMar>
-            <w:top w:w="0" w:type="dxa"/>
-            <w:bottom w:w="0" w:type="dxa"/>
-          </w:tblCellMar>
-        </w:tblPrEx>
         <w:tc>
           <w:tcPr>
             <w:tcW w:w="2410" w:type="dxa"/>
@@ -1893,38 +2316,25 @@
             <w:pPr>
               <w:pStyle w:val="SemEspaamento"/>
               <w:spacing w:before="120" w:after="120"/>
-              <w:rPr>
-                <w:rFonts w:ascii="Arial" w:hAnsi="Arial" w:cs="Arial"/>
-                <w:sz w:val="22"/>
-                <w:szCs w:val="22"/>
-              </w:rPr>
-            </w:pPr>
-            <w:r>
-              <w:rPr>
-                <w:rFonts w:ascii="Arial" w:hAnsi="Arial" w:cs="Arial"/>
-                <w:sz w:val="22"/>
-                <w:szCs w:val="22"/>
-              </w:rPr>
-              <w:t xml:space="preserve">O sistema permitirá que o usuário realize cadastro utilizando contas </w:t>
-            </w:r>
-            <w:r>
-              <w:rPr>
-                <w:rFonts w:ascii="Arial" w:hAnsi="Arial" w:cs="Arial"/>
-                <w:sz w:val="22"/>
-                <w:szCs w:val="22"/>
-              </w:rPr>
-              <w:t>do Google</w:t>
+              <w:jc w:val="center"/>
+              <w:rPr>
+                <w:rFonts w:ascii="Arial" w:hAnsi="Arial" w:cs="Arial"/>
+                <w:sz w:val="22"/>
+                <w:szCs w:val="22"/>
+              </w:rPr>
+            </w:pPr>
+            <w:r>
+              <w:rPr>
+                <w:rFonts w:ascii="Arial" w:hAnsi="Arial" w:cs="Arial"/>
+                <w:sz w:val="22"/>
+                <w:szCs w:val="22"/>
+              </w:rPr>
+              <w:t>O sistema permitirá que o usuário realize cadastro utilizando contas do Google</w:t>
             </w:r>
           </w:p>
         </w:tc>
       </w:tr>
       <w:tr>
-        <w:tblPrEx>
-          <w:tblCellMar>
-            <w:top w:w="0" w:type="dxa"/>
-            <w:bottom w:w="0" w:type="dxa"/>
-          </w:tblCellMar>
-        </w:tblPrEx>
         <w:tc>
           <w:tcPr>
             <w:tcW w:w="2410" w:type="dxa"/>
@@ -1985,6 +2395,7 @@
             <w:pPr>
               <w:pStyle w:val="SemEspaamento"/>
               <w:spacing w:before="120" w:after="120"/>
+              <w:jc w:val="center"/>
               <w:rPr>
                 <w:rFonts w:ascii="Arial" w:hAnsi="Arial" w:cs="Arial"/>
                 <w:sz w:val="22"/>
@@ -2019,12 +2430,6 @@
         </w:tc>
       </w:tr>
       <w:tr>
-        <w:tblPrEx>
-          <w:tblCellMar>
-            <w:top w:w="0" w:type="dxa"/>
-            <w:bottom w:w="0" w:type="dxa"/>
-          </w:tblCellMar>
-        </w:tblPrEx>
         <w:tc>
           <w:tcPr>
             <w:tcW w:w="2410" w:type="dxa"/>
@@ -2085,6 +2490,7 @@
             <w:pPr>
               <w:pStyle w:val="SemEspaamento"/>
               <w:spacing w:before="120" w:after="120"/>
+              <w:jc w:val="center"/>
               <w:rPr>
                 <w:rFonts w:ascii="Arial" w:hAnsi="Arial" w:cs="Arial"/>
                 <w:sz w:val="22"/>
@@ -2103,12 +2509,6 @@
         </w:tc>
       </w:tr>
       <w:tr>
-        <w:tblPrEx>
-          <w:tblCellMar>
-            <w:top w:w="0" w:type="dxa"/>
-            <w:bottom w:w="0" w:type="dxa"/>
-          </w:tblCellMar>
-        </w:tblPrEx>
         <w:tc>
           <w:tcPr>
             <w:tcW w:w="2410" w:type="dxa"/>
@@ -2144,6 +2544,7 @@
                 <w:sz w:val="22"/>
                 <w:szCs w:val="22"/>
               </w:rPr>
+              <w:lastRenderedPageBreak/>
               <w:t>RN08</w:t>
             </w:r>
           </w:p>
@@ -2169,6 +2570,7 @@
             <w:pPr>
               <w:pStyle w:val="SemEspaamento"/>
               <w:spacing w:before="120" w:after="120"/>
+              <w:jc w:val="center"/>
               <w:rPr>
                 <w:rFonts w:ascii="Arial" w:hAnsi="Arial" w:cs="Arial"/>
                 <w:sz w:val="22"/>
@@ -2187,12 +2589,6 @@
         </w:tc>
       </w:tr>
       <w:tr>
-        <w:tblPrEx>
-          <w:tblCellMar>
-            <w:top w:w="0" w:type="dxa"/>
-            <w:bottom w:w="0" w:type="dxa"/>
-          </w:tblCellMar>
-        </w:tblPrEx>
         <w:tc>
           <w:tcPr>
             <w:tcW w:w="2410" w:type="dxa"/>
@@ -2253,6 +2649,7 @@
             <w:pPr>
               <w:pStyle w:val="SemEspaamento"/>
               <w:spacing w:before="120" w:after="120"/>
+              <w:jc w:val="center"/>
               <w:rPr>
                 <w:rFonts w:ascii="Arial" w:hAnsi="Arial" w:cs="Arial"/>
                 <w:sz w:val="22"/>
@@ -2283,18 +2680,10 @@
               </w:rPr>
               <w:t>greSQL</w:t>
             </w:r>
-            <w:bookmarkStart w:id="0" w:name="_GoBack"/>
-            <w:bookmarkEnd w:id="0"/>
           </w:p>
         </w:tc>
       </w:tr>
       <w:tr>
-        <w:tblPrEx>
-          <w:tblCellMar>
-            <w:top w:w="0" w:type="dxa"/>
-            <w:bottom w:w="0" w:type="dxa"/>
-          </w:tblCellMar>
-        </w:tblPrEx>
         <w:tc>
           <w:tcPr>
             <w:tcW w:w="2410" w:type="dxa"/>
@@ -2355,6 +2744,7 @@
             <w:pPr>
               <w:pStyle w:val="SemEspaamento"/>
               <w:spacing w:before="120" w:after="120"/>
+              <w:jc w:val="center"/>
               <w:rPr>
                 <w:rFonts w:ascii="Arial" w:hAnsi="Arial" w:cs="Arial"/>
                 <w:sz w:val="22"/>
@@ -2373,12 +2763,6 @@
         </w:tc>
       </w:tr>
       <w:tr>
-        <w:tblPrEx>
-          <w:tblCellMar>
-            <w:top w:w="0" w:type="dxa"/>
-            <w:bottom w:w="0" w:type="dxa"/>
-          </w:tblCellMar>
-        </w:tblPrEx>
         <w:tc>
           <w:tcPr>
             <w:tcW w:w="2410" w:type="dxa"/>
@@ -2447,6 +2831,7 @@
             <w:pPr>
               <w:pStyle w:val="SemEspaamento"/>
               <w:spacing w:before="120" w:after="120"/>
+              <w:jc w:val="center"/>
               <w:rPr>
                 <w:rFonts w:ascii="Arial" w:hAnsi="Arial" w:cs="Arial"/>
                 <w:sz w:val="22"/>
@@ -2465,12 +2850,6 @@
         </w:tc>
       </w:tr>
       <w:tr>
-        <w:tblPrEx>
-          <w:tblCellMar>
-            <w:top w:w="0" w:type="dxa"/>
-            <w:bottom w:w="0" w:type="dxa"/>
-          </w:tblCellMar>
-        </w:tblPrEx>
         <w:tc>
           <w:tcPr>
             <w:tcW w:w="2410" w:type="dxa"/>
@@ -2539,6 +2918,7 @@
             <w:pPr>
               <w:pStyle w:val="SemEspaamento"/>
               <w:spacing w:before="120" w:after="120"/>
+              <w:jc w:val="center"/>
               <w:rPr>
                 <w:rFonts w:ascii="Arial" w:hAnsi="Arial" w:cs="Arial"/>
                 <w:sz w:val="22"/>
@@ -2557,12 +2937,6 @@
         </w:tc>
       </w:tr>
       <w:tr>
-        <w:tblPrEx>
-          <w:tblCellMar>
-            <w:top w:w="0" w:type="dxa"/>
-            <w:bottom w:w="0" w:type="dxa"/>
-          </w:tblCellMar>
-        </w:tblPrEx>
         <w:tc>
           <w:tcPr>
             <w:tcW w:w="2410" w:type="dxa"/>
@@ -2631,6 +3005,7 @@
             <w:pPr>
               <w:pStyle w:val="SemEspaamento"/>
               <w:spacing w:before="120" w:after="120"/>
+              <w:jc w:val="center"/>
               <w:rPr>
                 <w:rFonts w:ascii="Arial" w:hAnsi="Arial" w:cs="Arial"/>
                 <w:sz w:val="22"/>
@@ -2667,6 +3042,7 @@
     </w:tbl>
     <w:p>
       <w:pPr>
+        <w:jc w:val="center"/>
         <w:rPr>
           <w:rFonts w:ascii="Arial" w:hAnsi="Arial" w:cs="Arial"/>
         </w:rPr>

</xml_diff>